<commit_message>
Rev 100516T10:  Improved SWL spotter, added SWL2 list to the SWL list, Memory Scheduler/Recorder, MP3 output to quickaudio and scheduler/recorder, fix temp & volts routine, add VFOA slider to Pan button, experimental Http Server added, Beam Heading, ZOOM scale feature to panadapter in T9
</commit_message>
<xml_diff>
--- a/powerSDR ke9ns features summary.docx
+++ b/powerSDR ke9ns features summary.docx
@@ -18,568 +18,707 @@
         <w:rPr>
           <w:b/>
         </w:rPr>
-        <w:t xml:space="preserve">SWL BANDS: </w:t>
-      </w:r>
-      <w:r>
-        <w:t xml:space="preserve">14 standard Shortwave Listening bands, each with their own </w:t>
-      </w:r>
-      <w:proofErr w:type="spellStart"/>
-      <w:r>
-        <w:t>Bandstacking</w:t>
-      </w:r>
-      <w:proofErr w:type="spellEnd"/>
-      <w:r>
-        <w:t xml:space="preserve"> memories.</w:t>
-      </w:r>
-      <w:r>
-        <w:rPr>
-          <w:b/>
-        </w:rPr>
-        <w:br/>
-        <w:t xml:space="preserve">SWL SPOTTER: </w:t>
-      </w:r>
-      <w:r>
-        <w:t xml:space="preserve">SWL.CSV database file (from eibispace.de) provides over 11000 shortwave broadcast, utility, and government frequencies all displayed directly on the Panadapter. </w:t>
-      </w:r>
-      <w:r>
-        <w:t>CTRL+</w:t>
-      </w:r>
-      <w:r>
-        <w:t xml:space="preserve"> Click on a station to open up a google search.</w:t>
-      </w:r>
-      <w:r>
-        <w:br/>
-      </w:r>
-      <w:r>
-        <w:rPr>
-          <w:b/>
-        </w:rPr>
-        <w:t>S</w:t>
-      </w:r>
-      <w:r>
-        <w:rPr>
-          <w:b/>
-        </w:rPr>
-        <w:t xml:space="preserve">WL Listing screen: </w:t>
-      </w:r>
-      <w:r>
-        <w:t xml:space="preserve">Displays currently </w:t>
-      </w:r>
-      <w:r>
-        <w:t>operating</w:t>
-      </w:r>
-      <w:r>
-        <w:t xml:space="preserve"> SWL stations by Frequency and is </w:t>
-      </w:r>
-      <w:r>
-        <w:t>SEARCHABLE</w:t>
-      </w:r>
-      <w:r>
-        <w:t xml:space="preserve"> by </w:t>
-      </w:r>
-      <w:r>
-        <w:t>S</w:t>
-      </w:r>
-      <w:r>
-        <w:t xml:space="preserve">tation </w:t>
-      </w:r>
-      <w:r>
-        <w:t>N</w:t>
-      </w:r>
-      <w:r>
-        <w:t>ame.</w:t>
-      </w:r>
-      <w:r>
-        <w:t xml:space="preserve"> Left Click to go to frequency. </w:t>
-      </w:r>
-      <w:proofErr w:type="gramStart"/>
-      <w:r>
-        <w:t>Attempts</w:t>
-      </w:r>
+        <w:br/>
+      </w:r>
+      <w:r>
+        <w:rPr>
+          <w:b/>
+        </w:rPr>
+        <w:t xml:space="preserve">MP3 output:  </w:t>
+      </w:r>
+      <w:r>
+        <w:t>Scheduler/Recorder automatically saves only in MP3. Wave-&gt;</w:t>
+      </w:r>
+      <w:proofErr w:type="spellStart"/>
+      <w:r>
+        <w:t>QuickAudio</w:t>
+      </w:r>
+      <w:proofErr w:type="spellEnd"/>
       <w:r>
         <w:t xml:space="preserve"> </w:t>
       </w:r>
       <w:r>
-        <w:t xml:space="preserve">to </w:t>
-      </w:r>
-      <w:r>
-        <w:t xml:space="preserve">determine the </w:t>
-      </w:r>
-      <w:r>
-        <w:t>mode</w:t>
-      </w:r>
-      <w:r>
-        <w:t xml:space="preserve"> (AM, DIGU, USB, CW)</w:t>
-      </w:r>
-      <w:r>
-        <w:t>.</w:t>
-      </w:r>
-      <w:proofErr w:type="gramEnd"/>
-      <w:r>
-        <w:t xml:space="preserve"> </w:t>
-      </w:r>
-      <w:r>
-        <w:br/>
-      </w:r>
-      <w:r>
-        <w:rPr>
-          <w:b/>
-        </w:rPr>
-        <w:br/>
-      </w:r>
-      <w:r>
-        <w:rPr>
-          <w:b/>
-        </w:rPr>
-        <w:t xml:space="preserve">DX </w:t>
-      </w:r>
-      <w:r>
-        <w:rPr>
-          <w:b/>
-        </w:rPr>
-        <w:t>CLUSTER</w:t>
-      </w:r>
-      <w:r>
-        <w:t xml:space="preserve">: </w:t>
-      </w:r>
-      <w:r>
-        <w:t xml:space="preserve">Using and internet and a DX Cluster URL </w:t>
-      </w:r>
-      <w:proofErr w:type="spellStart"/>
-      <w:r>
-        <w:t>address</w:t>
-      </w:r>
-      <w:proofErr w:type="gramStart"/>
-      <w:r>
-        <w:t>:port</w:t>
-      </w:r>
-      <w:proofErr w:type="spellEnd"/>
-      <w:proofErr w:type="gramEnd"/>
-      <w:r>
-        <w:t xml:space="preserve">, and your </w:t>
-      </w:r>
-      <w:proofErr w:type="spellStart"/>
-      <w:r>
-        <w:t>callsign</w:t>
-      </w:r>
-      <w:proofErr w:type="spellEnd"/>
-      <w:r>
-        <w:t xml:space="preserve">, DX station data shows up in a window based on time, checking for duplicates in frequency and call sign. Left click in this list to go directly to Frequency parsing out operating mode, and split. Right click to go to QRZ </w:t>
-      </w:r>
-      <w:proofErr w:type="gramStart"/>
-      <w:r>
-        <w:t xml:space="preserve">page  </w:t>
-      </w:r>
-      <w:proofErr w:type="gramEnd"/>
-      <w:r>
-        <w:br/>
-      </w:r>
-      <w:r>
-        <w:rPr>
-          <w:b/>
-        </w:rPr>
-        <w:t>DX SPOTTER</w:t>
-      </w:r>
-      <w:r>
-        <w:t xml:space="preserve">: Displayed directly onto the Panadapter. CTRL + Click </w:t>
-      </w:r>
-      <w:r>
-        <w:t xml:space="preserve">on spot in Pan, </w:t>
-      </w:r>
-      <w:r>
-        <w:t xml:space="preserve">goes to QRZ page. </w:t>
-      </w:r>
-      <w:proofErr w:type="spellStart"/>
-      <w:r>
-        <w:t>SHIFT+Click</w:t>
-      </w:r>
-      <w:proofErr w:type="spellEnd"/>
-      <w:r>
-        <w:t xml:space="preserve"> </w:t>
-      </w:r>
-      <w:r>
-        <w:t xml:space="preserve">on spot in Pan, </w:t>
-      </w:r>
-      <w:r>
-        <w:t xml:space="preserve">alternates display from Spotted </w:t>
-      </w:r>
-      <w:proofErr w:type="gramStart"/>
-      <w:r>
-        <w:t>to  &lt;</w:t>
-      </w:r>
-      <w:proofErr w:type="gramEnd"/>
-      <w:r>
-        <w:t>Spotter&gt;</w:t>
-      </w:r>
-      <w:r>
-        <w:t>. 6m includes grid data</w:t>
-      </w:r>
-      <w:r>
-        <w:br/>
-      </w:r>
-      <w:proofErr w:type="spellStart"/>
-      <w:r>
-        <w:rPr>
-          <w:b/>
-        </w:rPr>
-        <w:t>Grayline</w:t>
-      </w:r>
-      <w:proofErr w:type="spellEnd"/>
-      <w:r>
-        <w:rPr>
-          <w:b/>
-        </w:rPr>
-        <w:t xml:space="preserve"> &amp; </w:t>
-      </w:r>
-      <w:proofErr w:type="spellStart"/>
-      <w:r>
-        <w:rPr>
-          <w:b/>
-        </w:rPr>
-        <w:t>Suntracker</w:t>
-      </w:r>
-      <w:proofErr w:type="spellEnd"/>
-      <w:r>
-        <w:t xml:space="preserve">: World map plots Sun and/or </w:t>
-      </w:r>
-      <w:proofErr w:type="spellStart"/>
-      <w:r>
-        <w:t>Grayline</w:t>
-      </w:r>
-      <w:proofErr w:type="spellEnd"/>
-      <w:r>
-        <w:t xml:space="preserve">, including </w:t>
-      </w:r>
-      <w:r>
-        <w:t>S</w:t>
-      </w:r>
-      <w:r>
-        <w:t xml:space="preserve">olstice and </w:t>
-      </w:r>
-      <w:r>
-        <w:t>S</w:t>
-      </w:r>
-      <w:r>
-        <w:t xml:space="preserve">pace </w:t>
-      </w:r>
-      <w:r>
-        <w:t>W</w:t>
-      </w:r>
-      <w:r>
-        <w:t>eather data.</w:t>
-      </w:r>
-      <w:r>
-        <w:t xml:space="preserve"> </w:t>
-      </w:r>
-      <w:proofErr w:type="spellStart"/>
-      <w:r>
-        <w:t>Grayline</w:t>
-      </w:r>
-      <w:proofErr w:type="spellEnd"/>
-      <w:r>
-        <w:t xml:space="preserve"> has fill color and transparency settings</w:t>
-      </w:r>
-      <w:r>
-        <w:t xml:space="preserve"> and can be turned off separately.</w:t>
-      </w:r>
-      <w:r>
-        <w:br/>
-      </w:r>
-      <w:r>
-        <w:rPr>
-          <w:b/>
-        </w:rPr>
-        <w:t>Special Panafall mode:</w:t>
-      </w:r>
-      <w:r>
-        <w:t xml:space="preserve"> 80% map, 20% waterfall.</w:t>
-      </w:r>
-      <w:r>
-        <w:br/>
-      </w:r>
-      <w:r>
-        <w:rPr>
-          <w:b/>
-        </w:rPr>
-        <w:t xml:space="preserve">Mapping </w:t>
-      </w:r>
-      <w:r>
-        <w:rPr>
-          <w:b/>
-        </w:rPr>
-        <w:t>DX spots</w:t>
-      </w:r>
-      <w:r>
-        <w:t xml:space="preserve"> directly onto map which are </w:t>
-      </w:r>
-      <w:r>
-        <w:t xml:space="preserve">live and </w:t>
-      </w:r>
-      <w:r>
-        <w:t xml:space="preserve">selectable: </w:t>
-      </w:r>
-      <w:proofErr w:type="spellStart"/>
-      <w:r>
-        <w:t>CTRL+Click</w:t>
-      </w:r>
-      <w:proofErr w:type="spellEnd"/>
-      <w:r>
-        <w:t xml:space="preserve"> over red dot,</w:t>
-      </w:r>
-      <w:r>
-        <w:t xml:space="preserve"> to go directly to frequency, mode</w:t>
-      </w:r>
-      <w:r>
-        <w:t>, and split</w:t>
-      </w:r>
-      <w:r>
-        <w:t xml:space="preserve">. </w:t>
-      </w:r>
-      <w:r>
-        <w:br/>
-      </w:r>
-      <w:r>
-        <w:rPr>
-          <w:b/>
-        </w:rPr>
-        <w:t>MEMORY</w:t>
-      </w:r>
-      <w:r>
-        <w:rPr>
-          <w:b/>
-        </w:rPr>
-        <w:t xml:space="preserve"> list mapped</w:t>
-      </w:r>
-      <w:r>
-        <w:t xml:space="preserve"> directly to Panadapter. </w:t>
-      </w:r>
-      <w:proofErr w:type="spellStart"/>
-      <w:r>
-        <w:t>CTRL+Click</w:t>
-      </w:r>
-      <w:proofErr w:type="spellEnd"/>
-      <w:r>
-        <w:t xml:space="preserve"> on memory in Pan, to adjust filters, mode</w:t>
-      </w:r>
-      <w:r>
-        <w:br/>
-      </w:r>
-      <w:r>
-        <w:rPr>
-          <w:b/>
-        </w:rPr>
-        <w:t>MEMORY Added</w:t>
-      </w:r>
-      <w:r>
-        <w:t xml:space="preserve"> directly from Display: ALT+M key</w:t>
-      </w:r>
-      <w:r>
-        <w:br/>
-      </w:r>
-      <w:r>
-        <w:rPr>
-          <w:b/>
-        </w:rPr>
-        <w:t>MEMORY Hyperlinking</w:t>
-      </w:r>
-      <w:r>
-        <w:t>: Drag/Drop a URL or file directly onto highlighted MEMORY (from memory screen). Right click on highlighted memory (from memory screen) to activate stored Hyperlink.</w:t>
-      </w:r>
-      <w:r>
-        <w:br/>
-      </w:r>
-      <w:r>
-        <w:rPr>
-          <w:b/>
-        </w:rPr>
-        <w:br/>
-      </w:r>
-      <w:proofErr w:type="spellStart"/>
-      <w:r>
-        <w:rPr>
-          <w:b/>
-        </w:rPr>
-        <w:t>Bandstack</w:t>
-      </w:r>
-      <w:proofErr w:type="spellEnd"/>
-      <w:r>
-        <w:rPr>
-          <w:b/>
-        </w:rPr>
-        <w:t xml:space="preserve"> Memory Window</w:t>
-      </w:r>
-      <w:r>
-        <w:t xml:space="preserve">: </w:t>
-      </w:r>
-      <w:proofErr w:type="spellStart"/>
-      <w:r>
-        <w:t>Bandstack</w:t>
-      </w:r>
-      <w:proofErr w:type="spellEnd"/>
-      <w:r>
-        <w:t xml:space="preserve"> index# and size on main console window. Right click to open window. </w:t>
-      </w:r>
-      <w:r>
-        <w:t>Add up to 9 memories (every band)</w:t>
-      </w:r>
-      <w:r>
-        <w:t xml:space="preserve"> with </w:t>
-      </w:r>
-      <w:proofErr w:type="spellStart"/>
-      <w:r>
-        <w:t>CTRL+Right</w:t>
-      </w:r>
-      <w:proofErr w:type="spellEnd"/>
-      <w:r>
-        <w:t xml:space="preserve"> Click on Band button.</w:t>
-      </w:r>
-      <w:r>
-        <w:br/>
-      </w:r>
-      <w:proofErr w:type="spellStart"/>
-      <w:r>
-        <w:rPr>
-          <w:b/>
-        </w:rPr>
-        <w:t>Bandstack</w:t>
-      </w:r>
-      <w:proofErr w:type="spellEnd"/>
-      <w:r>
-        <w:rPr>
-          <w:b/>
-        </w:rPr>
-        <w:t xml:space="preserve"> </w:t>
-      </w:r>
-      <w:r>
-        <w:rPr>
-          <w:b/>
-        </w:rPr>
-        <w:t>LOCK/UNLOCK</w:t>
-      </w:r>
-      <w:r>
-        <w:t xml:space="preserve"> feature</w:t>
-      </w:r>
-      <w:r>
-        <w:t xml:space="preserve"> for each memory in </w:t>
-      </w:r>
-      <w:r>
-        <w:t>each</w:t>
-      </w:r>
-      <w:r>
-        <w:t xml:space="preserve"> </w:t>
-      </w:r>
-      <w:proofErr w:type="spellStart"/>
-      <w:r>
-        <w:t>B</w:t>
-      </w:r>
-      <w:r>
-        <w:t>andstack</w:t>
-      </w:r>
-      <w:proofErr w:type="spellEnd"/>
-      <w:r>
-        <w:t xml:space="preserve">. Right Click on </w:t>
-      </w:r>
-      <w:proofErr w:type="spellStart"/>
-      <w:r>
-        <w:t>bandstack</w:t>
-      </w:r>
-      <w:proofErr w:type="spellEnd"/>
-      <w:r>
-        <w:t xml:space="preserve"> memory.</w:t>
-      </w:r>
-      <w:r>
-        <w:br/>
-      </w:r>
-      <w:r>
-        <w:br/>
-      </w:r>
-      <w:proofErr w:type="gramStart"/>
-      <w:r>
-        <w:rPr>
-          <w:b/>
-        </w:rPr>
-        <w:t>NOAA space weather</w:t>
-      </w:r>
-      <w:r>
-        <w:t xml:space="preserve"> on main console screen (SFI, A, K, SSN) in addition to PA Temp and Voltage.</w:t>
-      </w:r>
-      <w:proofErr w:type="gramEnd"/>
-      <w:r>
-        <w:br/>
-      </w:r>
-      <w:proofErr w:type="gramStart"/>
-      <w:r>
-        <w:rPr>
-          <w:b/>
-        </w:rPr>
-        <w:t>Panadapter Fill color and Transparency</w:t>
-      </w:r>
-      <w:r>
-        <w:t>.</w:t>
-      </w:r>
-      <w:proofErr w:type="gramEnd"/>
-      <w:r>
-        <w:br/>
-      </w:r>
-      <w:r>
-        <w:rPr>
-          <w:b/>
-        </w:rPr>
-        <w:br/>
-        <w:t>N</w:t>
-      </w:r>
-      <w:r>
-        <w:rPr>
-          <w:b/>
-        </w:rPr>
-        <w:t>ew Analog Meters</w:t>
-      </w:r>
-      <w:r>
-        <w:t>: Click on meters to cycle through all 3 (can also change colors). Also added RX “Signal peak” RX mode</w:t>
-      </w:r>
-      <w:r>
-        <w:br/>
-      </w:r>
-      <w:r>
-        <w:rPr>
-          <w:b/>
-        </w:rPr>
-        <w:t>2</w:t>
-      </w:r>
-      <w:r>
-        <w:rPr>
-          <w:b/>
-          <w:vertAlign w:val="superscript"/>
-        </w:rPr>
-        <w:t>nd</w:t>
-      </w:r>
-      <w:r>
-        <w:rPr>
-          <w:b/>
-        </w:rPr>
-        <w:t xml:space="preserve"> TX Meter Function</w:t>
-      </w:r>
-      <w:r>
-        <w:t>: allows you to view 2 TX meter functions at the same time. Appears where the RX2 meter would be.</w:t>
-      </w:r>
-      <w:r>
-        <w:br/>
-      </w:r>
-      <w:r>
-        <w:br/>
-      </w:r>
-      <w:r>
-        <w:rPr>
-          <w:b/>
-        </w:rPr>
-        <w:t xml:space="preserve">One Touch Automatic Small signal Panadapter Scale adjustment button: </w:t>
-      </w:r>
-      <w:r>
-        <w:t>Left click on “Zoom:” text</w:t>
+        <w:t>Create</w:t>
       </w:r>
       <w:bookmarkStart w:id="0" w:name="_GoBack"/>
       <w:bookmarkEnd w:id="0"/>
       <w:r>
+        <w:t xml:space="preserve"> MP3 checkbox</w:t>
+      </w:r>
+      <w:r>
+        <w:t>,</w:t>
+      </w:r>
+      <w:r>
+        <w:t xml:space="preserve"> save</w:t>
+      </w:r>
+      <w:r>
+        <w:t>s</w:t>
+      </w:r>
+      <w:r>
+        <w:t xml:space="preserve"> a WAV file and an MP3 file (For emailing the audio files to friends)</w:t>
+      </w:r>
+    </w:p>
+    <w:p>
+      <w:r>
+        <w:rPr>
+          <w:b/>
+        </w:rPr>
+        <w:t xml:space="preserve">VFOA Slider: </w:t>
+      </w:r>
+      <w:r>
+        <w:t>Left Click on PAN: text to free up the VFOA to slider around the display.</w:t>
+      </w:r>
+      <w:r>
+        <w:br/>
+      </w:r>
+      <w:r>
+        <w:rPr>
+          <w:b/>
+        </w:rPr>
+        <w:br/>
+      </w:r>
+      <w:r>
+        <w:rPr>
+          <w:b/>
+        </w:rPr>
+        <w:t xml:space="preserve">SWL BANDS: </w:t>
+      </w:r>
+      <w:r>
+        <w:t xml:space="preserve">14 standard Shortwave Listening bands, each with their own </w:t>
+      </w:r>
+      <w:proofErr w:type="spellStart"/>
+      <w:r>
+        <w:t>Bandstacking</w:t>
+      </w:r>
+      <w:proofErr w:type="spellEnd"/>
+      <w:r>
+        <w:t xml:space="preserve"> memories.</w:t>
+      </w:r>
+      <w:r>
+        <w:rPr>
+          <w:b/>
+        </w:rPr>
+        <w:br/>
+        <w:t xml:space="preserve">SWL SPOTTER: </w:t>
+      </w:r>
+      <w:r>
+        <w:t xml:space="preserve">SWL.CSV database file (from eibispace.de) provides over 11000 shortwave broadcast, utility, and government frequencies all displayed directly on the Panadapter. </w:t>
+      </w:r>
+      <w:r>
+        <w:t>CTRL+</w:t>
+      </w:r>
+      <w:r>
+        <w:t xml:space="preserve"> Click on a station to open up a google search.</w:t>
+      </w:r>
+      <w:r>
+        <w:br/>
+      </w:r>
+      <w:r>
+        <w:rPr>
+          <w:b/>
+        </w:rPr>
+        <w:t>S</w:t>
+      </w:r>
+      <w:r>
+        <w:rPr>
+          <w:b/>
+        </w:rPr>
+        <w:t xml:space="preserve">WL Listing screen: </w:t>
+      </w:r>
+      <w:r>
+        <w:t xml:space="preserve">Displays currently </w:t>
+      </w:r>
+      <w:r>
+        <w:t>operating</w:t>
+      </w:r>
+      <w:r>
+        <w:t xml:space="preserve"> SWL stations by Frequency and is </w:t>
+      </w:r>
+      <w:r>
+        <w:t>SEARCHABLE</w:t>
+      </w:r>
+      <w:r>
+        <w:t xml:space="preserve"> by </w:t>
+      </w:r>
+      <w:r>
+        <w:t>S</w:t>
+      </w:r>
+      <w:r>
+        <w:t xml:space="preserve">tation </w:t>
+      </w:r>
+      <w:r>
+        <w:t>N</w:t>
+      </w:r>
+      <w:r>
+        <w:t>ame.</w:t>
+      </w:r>
+      <w:r>
+        <w:t xml:space="preserve"> Left Click to go to frequency. </w:t>
+      </w:r>
+      <w:proofErr w:type="gramStart"/>
+      <w:r>
+        <w:t>Attempts</w:t>
+      </w:r>
+      <w:r>
+        <w:t xml:space="preserve"> </w:t>
+      </w:r>
+      <w:r>
+        <w:t xml:space="preserve">to </w:t>
+      </w:r>
+      <w:r>
+        <w:t xml:space="preserve">determine the </w:t>
+      </w:r>
+      <w:r>
+        <w:t>mode</w:t>
+      </w:r>
+      <w:r>
+        <w:t xml:space="preserve"> (AM, DIGU, USB, CW)</w:t>
+      </w:r>
+      <w:r>
+        <w:t>.</w:t>
+      </w:r>
+      <w:proofErr w:type="gramEnd"/>
+      <w:r>
+        <w:t xml:space="preserve"> </w:t>
+      </w:r>
+      <w:r>
+        <w:br/>
+      </w:r>
+      <w:r>
+        <w:rPr>
+          <w:b/>
+        </w:rPr>
+        <w:t>SWL Additional list</w:t>
+      </w:r>
+      <w:r>
+        <w:t xml:space="preserve">: SWL2.csv provided by ke9ns adds SWL and HF Utility frequencies not found in the eibispace.de SWL.csv file.  </w:t>
+      </w:r>
+      <w:proofErr w:type="gramStart"/>
+      <w:r>
+        <w:t>PowerSDR stiches SWL.csv and SWL2.csv together when you run the SWL spotter.</w:t>
+      </w:r>
+      <w:proofErr w:type="gramEnd"/>
+      <w:r>
+        <w:br/>
+      </w:r>
+      <w:r>
+        <w:rPr>
+          <w:b/>
+        </w:rPr>
+        <w:br/>
+      </w:r>
+      <w:r>
+        <w:rPr>
+          <w:b/>
+        </w:rPr>
+        <w:t xml:space="preserve">DX Beam Heading: </w:t>
+      </w:r>
+      <w:r>
+        <w:t xml:space="preserve">Enter in your </w:t>
+      </w:r>
+      <w:proofErr w:type="spellStart"/>
+      <w:r>
+        <w:t>Lat</w:t>
+      </w:r>
+      <w:proofErr w:type="spellEnd"/>
+      <w:r>
+        <w:t xml:space="preserve"> and Long next to your Call sign in the Spotter window, and see Beam heading from your Station. Map Checkbox to see beam headings on the Tracking Map.</w:t>
+      </w:r>
+      <w:r>
+        <w:rPr>
+          <w:b/>
+        </w:rPr>
+        <w:br/>
+      </w:r>
+      <w:r>
+        <w:rPr>
+          <w:b/>
+        </w:rPr>
+        <w:t xml:space="preserve">DX </w:t>
+      </w:r>
+      <w:r>
+        <w:rPr>
+          <w:b/>
+        </w:rPr>
+        <w:t>CLUSTER</w:t>
+      </w:r>
+      <w:r>
+        <w:t xml:space="preserve">: </w:t>
+      </w:r>
+      <w:r>
+        <w:t xml:space="preserve">Using and internet and a DX Cluster URL </w:t>
+      </w:r>
+      <w:proofErr w:type="spellStart"/>
+      <w:r>
+        <w:t>address</w:t>
+      </w:r>
+      <w:proofErr w:type="gramStart"/>
+      <w:r>
+        <w:t>:port</w:t>
+      </w:r>
+      <w:proofErr w:type="spellEnd"/>
+      <w:proofErr w:type="gramEnd"/>
+      <w:r>
+        <w:t xml:space="preserve">, and your </w:t>
+      </w:r>
+      <w:proofErr w:type="spellStart"/>
+      <w:r>
+        <w:t>callsign</w:t>
+      </w:r>
+      <w:proofErr w:type="spellEnd"/>
+      <w:r>
+        <w:t xml:space="preserve">, DX station data shows up in a window based on time, checking for duplicates in frequency and call sign. Left click in this list to go directly to Frequency parsing out operating mode, and split. Right click to go to QRZ </w:t>
+      </w:r>
+      <w:proofErr w:type="gramStart"/>
+      <w:r>
+        <w:t xml:space="preserve">page  </w:t>
+      </w:r>
+      <w:proofErr w:type="gramEnd"/>
+      <w:r>
+        <w:br/>
+      </w:r>
+      <w:r>
+        <w:rPr>
+          <w:b/>
+        </w:rPr>
+        <w:t>DX SPOTTER</w:t>
+      </w:r>
+      <w:r>
+        <w:t xml:space="preserve">: Displayed directly onto the Panadapter. CTRL + Click </w:t>
+      </w:r>
+      <w:r>
+        <w:t xml:space="preserve">on spot in Pan, </w:t>
+      </w:r>
+      <w:r>
+        <w:t xml:space="preserve">goes to QRZ page. </w:t>
+      </w:r>
+      <w:proofErr w:type="spellStart"/>
+      <w:r>
+        <w:t>SHIFT+Click</w:t>
+      </w:r>
+      <w:proofErr w:type="spellEnd"/>
+      <w:r>
+        <w:t xml:space="preserve"> </w:t>
+      </w:r>
+      <w:r>
+        <w:t xml:space="preserve">on spot in Pan, </w:t>
+      </w:r>
+      <w:r>
+        <w:t xml:space="preserve">alternates display from Spotted </w:t>
+      </w:r>
+      <w:proofErr w:type="gramStart"/>
+      <w:r>
+        <w:t>to  &lt;</w:t>
+      </w:r>
+      <w:proofErr w:type="gramEnd"/>
+      <w:r>
+        <w:t>Spotter&gt;</w:t>
+      </w:r>
+      <w:r>
+        <w:t>. 6m includes grid data</w:t>
+      </w:r>
+      <w:r>
+        <w:br/>
+      </w:r>
+      <w:proofErr w:type="spellStart"/>
+      <w:r>
+        <w:rPr>
+          <w:b/>
+        </w:rPr>
+        <w:t>Grayline</w:t>
+      </w:r>
+      <w:proofErr w:type="spellEnd"/>
+      <w:r>
+        <w:rPr>
+          <w:b/>
+        </w:rPr>
+        <w:t xml:space="preserve"> &amp; </w:t>
+      </w:r>
+      <w:proofErr w:type="spellStart"/>
+      <w:r>
+        <w:rPr>
+          <w:b/>
+        </w:rPr>
+        <w:t>Suntracker</w:t>
+      </w:r>
+      <w:proofErr w:type="spellEnd"/>
+      <w:r>
+        <w:t xml:space="preserve">: World map plots Sun and/or </w:t>
+      </w:r>
+      <w:proofErr w:type="spellStart"/>
+      <w:r>
+        <w:t>Grayline</w:t>
+      </w:r>
+      <w:proofErr w:type="spellEnd"/>
+      <w:r>
+        <w:t xml:space="preserve">, including </w:t>
+      </w:r>
+      <w:r>
+        <w:t>S</w:t>
+      </w:r>
+      <w:r>
+        <w:t xml:space="preserve">olstice and </w:t>
+      </w:r>
+      <w:r>
+        <w:t>S</w:t>
+      </w:r>
+      <w:r>
+        <w:t xml:space="preserve">pace </w:t>
+      </w:r>
+      <w:r>
+        <w:t>W</w:t>
+      </w:r>
+      <w:r>
+        <w:t>eather data.</w:t>
+      </w:r>
+      <w:r>
+        <w:t xml:space="preserve"> </w:t>
+      </w:r>
+      <w:proofErr w:type="spellStart"/>
+      <w:r>
+        <w:t>Grayline</w:t>
+      </w:r>
+      <w:proofErr w:type="spellEnd"/>
+      <w:r>
+        <w:t xml:space="preserve"> has fill color and transparency settings</w:t>
+      </w:r>
+      <w:r>
+        <w:t xml:space="preserve"> and can be turned off separately.</w:t>
+      </w:r>
+      <w:r>
+        <w:br/>
+      </w:r>
+      <w:r>
+        <w:rPr>
+          <w:b/>
+        </w:rPr>
+        <w:t>Special Panafall mode:</w:t>
+      </w:r>
+      <w:r>
+        <w:t xml:space="preserve"> 80% map, 20% waterfall.</w:t>
+      </w:r>
+      <w:r>
+        <w:br/>
+      </w:r>
+      <w:r>
+        <w:rPr>
+          <w:b/>
+        </w:rPr>
+        <w:t xml:space="preserve">Mapping </w:t>
+      </w:r>
+      <w:r>
+        <w:rPr>
+          <w:b/>
+        </w:rPr>
+        <w:t>DX spots</w:t>
+      </w:r>
+      <w:r>
+        <w:t xml:space="preserve"> directly onto map which are </w:t>
+      </w:r>
+      <w:r>
+        <w:t xml:space="preserve">live and </w:t>
+      </w:r>
+      <w:r>
+        <w:t xml:space="preserve">selectable: </w:t>
+      </w:r>
+      <w:proofErr w:type="spellStart"/>
+      <w:r>
+        <w:t>CTRL+Click</w:t>
+      </w:r>
+      <w:proofErr w:type="spellEnd"/>
+      <w:r>
+        <w:t xml:space="preserve"> over red dot,</w:t>
+      </w:r>
+      <w:r>
+        <w:t xml:space="preserve"> to go directly to frequency, mode</w:t>
+      </w:r>
+      <w:r>
+        <w:t>, and split</w:t>
+      </w:r>
+      <w:r>
+        <w:t xml:space="preserve">. </w:t>
+      </w:r>
+      <w:r>
+        <w:br/>
+      </w:r>
+      <w:r>
+        <w:rPr>
+          <w:b/>
+        </w:rPr>
+        <w:t>MEMORY</w:t>
+      </w:r>
+      <w:r>
+        <w:rPr>
+          <w:b/>
+        </w:rPr>
+        <w:t xml:space="preserve"> list mapped</w:t>
+      </w:r>
+      <w:r>
+        <w:t xml:space="preserve"> directly to Panadapter. </w:t>
+      </w:r>
+      <w:proofErr w:type="spellStart"/>
+      <w:r>
+        <w:t>CTRL+Click</w:t>
+      </w:r>
+      <w:proofErr w:type="spellEnd"/>
+      <w:r>
+        <w:t xml:space="preserve"> on memory in Pan, to adjust filters, mode</w:t>
+      </w:r>
+      <w:r>
+        <w:br/>
+      </w:r>
+      <w:r>
+        <w:rPr>
+          <w:b/>
+        </w:rPr>
+        <w:t>MEMORY Added</w:t>
+      </w:r>
+      <w:r>
+        <w:t xml:space="preserve"> directly from Display: ALT+M key</w:t>
+      </w:r>
+      <w:r>
+        <w:br/>
+      </w:r>
+      <w:r>
+        <w:rPr>
+          <w:b/>
+        </w:rPr>
+        <w:t>MEMORY Hyperlinking</w:t>
+      </w:r>
+      <w:r>
+        <w:t>: Drag/Drop a URL or file directly onto highlighted MEMORY (from memory screen). Right click on highlighted memory (from memory screen) to activate stored Hyperlink.</w:t>
+      </w:r>
+      <w:r>
+        <w:br/>
+      </w:r>
+      <w:r>
+        <w:rPr>
+          <w:b/>
+        </w:rPr>
+        <w:t>Memory (Scheduling &amp; Recording)</w:t>
+      </w:r>
+      <w:proofErr w:type="gramStart"/>
+      <w:r>
+        <w:rPr>
+          <w:b/>
+        </w:rPr>
+        <w:t>:</w:t>
+      </w:r>
+      <w:proofErr w:type="gramEnd"/>
+      <w:r>
+        <w:rPr>
+          <w:b/>
+        </w:rPr>
+        <w:br/>
+      </w:r>
+      <w:r>
+        <w:t>You can now save a start Date &amp; Time to change Frequency and optionally Record, repeating based on either the Week, or the Week of the Month. (</w:t>
+      </w:r>
+      <w:proofErr w:type="gramStart"/>
+      <w:r>
+        <w:t>i.e</w:t>
+      </w:r>
+      <w:proofErr w:type="gramEnd"/>
+      <w:r>
+        <w:t>. Every Monday, or Last Monday of every month)</w:t>
+      </w:r>
+      <w:r>
+        <w:br/>
+      </w:r>
+      <w:r>
+        <w:rPr>
+          <w:b/>
+        </w:rPr>
+        <w:br/>
+      </w:r>
+      <w:proofErr w:type="spellStart"/>
+      <w:r>
+        <w:rPr>
+          <w:b/>
+        </w:rPr>
+        <w:t>Bandstack</w:t>
+      </w:r>
+      <w:proofErr w:type="spellEnd"/>
+      <w:r>
+        <w:rPr>
+          <w:b/>
+        </w:rPr>
+        <w:t xml:space="preserve"> Memory Window</w:t>
+      </w:r>
+      <w:r>
+        <w:t xml:space="preserve">: </w:t>
+      </w:r>
+      <w:proofErr w:type="spellStart"/>
+      <w:r>
+        <w:t>Bandstack</w:t>
+      </w:r>
+      <w:proofErr w:type="spellEnd"/>
+      <w:r>
+        <w:t xml:space="preserve"> index# and size on main console window. Right click to open window. </w:t>
+      </w:r>
+      <w:r>
+        <w:t>Add up to 9 memories (every band)</w:t>
+      </w:r>
+      <w:r>
+        <w:t xml:space="preserve"> with </w:t>
+      </w:r>
+      <w:proofErr w:type="spellStart"/>
+      <w:r>
+        <w:t>CTRL+Right</w:t>
+      </w:r>
+      <w:proofErr w:type="spellEnd"/>
+      <w:r>
+        <w:t xml:space="preserve"> Click on Band button.</w:t>
+      </w:r>
+      <w:r>
+        <w:br/>
+      </w:r>
+      <w:proofErr w:type="spellStart"/>
+      <w:r>
+        <w:rPr>
+          <w:b/>
+        </w:rPr>
+        <w:t>Bandstack</w:t>
+      </w:r>
+      <w:proofErr w:type="spellEnd"/>
+      <w:r>
+        <w:rPr>
+          <w:b/>
+        </w:rPr>
+        <w:t xml:space="preserve"> </w:t>
+      </w:r>
+      <w:r>
+        <w:rPr>
+          <w:b/>
+        </w:rPr>
+        <w:t>LOCK/UNLOCK</w:t>
+      </w:r>
+      <w:r>
+        <w:t xml:space="preserve"> feature</w:t>
+      </w:r>
+      <w:r>
+        <w:t xml:space="preserve"> for each memory in </w:t>
+      </w:r>
+      <w:r>
+        <w:t>each</w:t>
+      </w:r>
+      <w:r>
+        <w:t xml:space="preserve"> </w:t>
+      </w:r>
+      <w:proofErr w:type="spellStart"/>
+      <w:r>
+        <w:t>B</w:t>
+      </w:r>
+      <w:r>
+        <w:t>andstack</w:t>
+      </w:r>
+      <w:proofErr w:type="spellEnd"/>
+      <w:r>
+        <w:t xml:space="preserve">. Right Click on </w:t>
+      </w:r>
+      <w:proofErr w:type="spellStart"/>
+      <w:r>
+        <w:t>bandstack</w:t>
+      </w:r>
+      <w:proofErr w:type="spellEnd"/>
+      <w:r>
+        <w:t xml:space="preserve"> memory.</w:t>
+      </w:r>
+      <w:r>
+        <w:br/>
+      </w:r>
+      <w:r>
+        <w:br/>
+      </w:r>
+      <w:proofErr w:type="gramStart"/>
+      <w:r>
+        <w:rPr>
+          <w:b/>
+        </w:rPr>
+        <w:t>NOAA space weather</w:t>
+      </w:r>
+      <w:r>
+        <w:t xml:space="preserve"> on main console screen (SFI, A, K, SSN) in addition to PA Temp and Voltage.</w:t>
+      </w:r>
+      <w:proofErr w:type="gramEnd"/>
+      <w:r>
+        <w:br/>
+      </w:r>
+      <w:proofErr w:type="gramStart"/>
+      <w:r>
+        <w:rPr>
+          <w:b/>
+        </w:rPr>
+        <w:t>Panadapter Fill color and Transparency</w:t>
+      </w:r>
+      <w:r>
+        <w:t>.</w:t>
+      </w:r>
+      <w:proofErr w:type="gramEnd"/>
+      <w:r>
+        <w:br/>
+      </w:r>
+      <w:r>
+        <w:rPr>
+          <w:b/>
+        </w:rPr>
+        <w:br/>
+        <w:t>N</w:t>
+      </w:r>
+      <w:r>
+        <w:rPr>
+          <w:b/>
+        </w:rPr>
+        <w:t>ew Analog Meters</w:t>
+      </w:r>
+      <w:r>
+        <w:t xml:space="preserve">: Click on meters to cycle through all 3 (can also change colors). Also added RX </w:t>
+      </w:r>
+      <w:r>
+        <w:lastRenderedPageBreak/>
+        <w:t>“Signal peak” RX mode</w:t>
+      </w:r>
+      <w:r>
+        <w:br/>
+      </w:r>
+      <w:r>
+        <w:rPr>
+          <w:b/>
+        </w:rPr>
+        <w:t>2</w:t>
+      </w:r>
+      <w:r>
+        <w:rPr>
+          <w:b/>
+          <w:vertAlign w:val="superscript"/>
+        </w:rPr>
+        <w:t>nd</w:t>
+      </w:r>
+      <w:r>
+        <w:rPr>
+          <w:b/>
+        </w:rPr>
+        <w:t xml:space="preserve"> TX Meter Function</w:t>
+      </w:r>
+      <w:r>
+        <w:t>: allows you to view 2 TX meter functions at the same time. Appears where the RX2 meter would be.</w:t>
+      </w:r>
+      <w:r>
+        <w:br/>
+      </w:r>
+      <w:r>
+        <w:br/>
+      </w:r>
+      <w:r>
+        <w:rPr>
+          <w:b/>
+        </w:rPr>
+        <w:t xml:space="preserve">One Touch Automatic Small signal Panadapter Scale adjustment button: </w:t>
+      </w:r>
+      <w:r>
+        <w:t>Left click on “Zoom:” text</w:t>
+      </w:r>
+      <w:r>
         <w:rPr>
           <w:b/>
         </w:rPr>
@@ -767,7 +906,6 @@
         <w:rPr>
           <w:b/>
         </w:rPr>
-        <w:lastRenderedPageBreak/>
         <w:br/>
       </w:r>
       <w:r>

</xml_diff>

<commit_message>
Rev 101116T10: fix swl/swl2 merge routine. modify when automatic antenna command sent
</commit_message>
<xml_diff>
--- a/powerSDR ke9ns features summary.docx
+++ b/powerSDR ke9ns features summary.docx
@@ -14,46 +14,88 @@
       </w:r>
     </w:p>
     <w:p>
-      <w:r>
-        <w:rPr>
-          <w:b/>
-        </w:rPr>
-        <w:br/>
-      </w:r>
-      <w:r>
-        <w:rPr>
-          <w:b/>
-        </w:rPr>
-        <w:t xml:space="preserve">MP3 output:  </w:t>
-      </w:r>
-      <w:r>
-        <w:t>Scheduler/Recorder automatically saves only in MP3. Wave-&gt;</w:t>
-      </w:r>
-      <w:proofErr w:type="spellStart"/>
-      <w:r>
-        <w:t>QuickAudio</w:t>
-      </w:r>
-      <w:proofErr w:type="spellEnd"/>
+      <w:pPr>
+        <w:rPr>
+          <w:b/>
+        </w:rPr>
+      </w:pPr>
+      <w:r>
+        <w:rPr>
+          <w:b/>
+        </w:rPr>
+        <w:br/>
+      </w:r>
+      <w:r>
+        <w:rPr>
+          <w:b/>
+        </w:rPr>
+        <w:t xml:space="preserve">Automatic Antenna Control: </w:t>
+      </w:r>
+      <w:r>
+        <w:t xml:space="preserve">Setup-&gt;CAT Control-&gt;Enable Rotor. You must select 1 side of a virtual COM port pair. The other side of the COM pair connects to </w:t>
+      </w:r>
+      <w:proofErr w:type="spellStart"/>
+      <w:r>
+        <w:t>DDUtil</w:t>
+      </w:r>
+      <w:proofErr w:type="spellEnd"/>
+      <w:r>
+        <w:t xml:space="preserve">. </w:t>
+      </w:r>
+      <w:proofErr w:type="spellStart"/>
+      <w:r>
+        <w:t>DDUtil</w:t>
+      </w:r>
+      <w:proofErr w:type="spellEnd"/>
+      <w:r>
+        <w:t xml:space="preserve"> will automatically convert the beam heading into the proper format for your Rotor control.</w:t>
+      </w:r>
+      <w:r>
+        <w:br/>
+        <w:t>Left Click on the BEAM HEADING of a DX spot in the Spotter window to Move Antenna</w:t>
+      </w:r>
+      <w:r>
+        <w:br/>
+        <w:t>OR, Left Click o</w:t>
+      </w:r>
+      <w:bookmarkStart w:id="0" w:name="_GoBack"/>
+      <w:bookmarkEnd w:id="0"/>
+      <w:r>
+        <w:t xml:space="preserve">n the Right Side of a DX Spot + CTRL Key in the Panadapter to Move Antenna </w:t>
+      </w:r>
+      <w:r>
+        <w:br/>
+      </w:r>
+      <w:proofErr w:type="gramStart"/>
+      <w:r>
+        <w:t>In</w:t>
+      </w:r>
+      <w:proofErr w:type="gramEnd"/>
       <w:r>
         <w:t xml:space="preserve"> </w:t>
       </w:r>
-      <w:r>
-        <w:t>Create</w:t>
-      </w:r>
-      <w:r>
-        <w:t xml:space="preserve"> MP3 checkbox</w:t>
-      </w:r>
-      <w:r>
-        <w:t>,</w:t>
-      </w:r>
-      <w:r>
-        <w:t xml:space="preserve"> save</w:t>
-      </w:r>
-      <w:r>
-        <w:t>s</w:t>
-      </w:r>
-      <w:r>
-        <w:t xml:space="preserve"> a WAV file and an MP3 file (For emailing the audio files to friends)</w:t>
+      <w:proofErr w:type="spellStart"/>
+      <w:r>
+        <w:t>DDUtil</w:t>
+      </w:r>
+      <w:proofErr w:type="spellEnd"/>
+      <w:r>
+        <w:t xml:space="preserve"> open setu</w:t>
+      </w:r>
+      <w:r>
+        <w:t>p form-&gt;</w:t>
+      </w:r>
+      <w:proofErr w:type="spellStart"/>
+      <w:r>
+        <w:t>AntRtr</w:t>
+      </w:r>
+      <w:proofErr w:type="spellEnd"/>
+      <w:r>
+        <w:t xml:space="preserve"> and setup your antenna Rotor control(s).</w:t>
+      </w:r>
+      <w:r>
+        <w:br/>
+        <w:t xml:space="preserve"> Then go to setup form-&gt;Ports-&gt;RCP1-&gt;Rotor Port and the “Other side” of the COM pair from PowerSDR.</w:t>
       </w:r>
     </w:p>
     <w:p>
@@ -61,6 +103,43 @@
         <w:rPr>
           <w:b/>
         </w:rPr>
+        <w:t xml:space="preserve">MP3 output:  </w:t>
+      </w:r>
+      <w:r>
+        <w:t>Scheduler/Recorder automatically saves only in MP3. Wave-&gt;</w:t>
+      </w:r>
+      <w:proofErr w:type="spellStart"/>
+      <w:r>
+        <w:t>QuickAudio</w:t>
+      </w:r>
+      <w:proofErr w:type="spellEnd"/>
+      <w:r>
+        <w:t xml:space="preserve"> </w:t>
+      </w:r>
+      <w:r>
+        <w:t>Create</w:t>
+      </w:r>
+      <w:r>
+        <w:t xml:space="preserve"> MP3 checkbox</w:t>
+      </w:r>
+      <w:r>
+        <w:t>,</w:t>
+      </w:r>
+      <w:r>
+        <w:t xml:space="preserve"> save</w:t>
+      </w:r>
+      <w:r>
+        <w:t>s</w:t>
+      </w:r>
+      <w:r>
+        <w:t xml:space="preserve"> a WAV file and an MP3 file (For emailing the audio files to friends)</w:t>
+      </w:r>
+    </w:p>
+    <w:p>
+      <w:r>
+        <w:rPr>
+          <w:b/>
+        </w:rPr>
         <w:t xml:space="preserve">VFOA Slider: </w:t>
       </w:r>
       <w:r>
@@ -226,472 +305,414 @@
         <w:br/>
       </w:r>
       <w:r>
+        <w:rPr>
+          <w:b/>
+        </w:rPr>
+        <w:t xml:space="preserve">DX </w:t>
+      </w:r>
+      <w:r>
+        <w:rPr>
+          <w:b/>
+        </w:rPr>
+        <w:t>CLUSTER</w:t>
+      </w:r>
+      <w:r>
+        <w:t xml:space="preserve">: </w:t>
+      </w:r>
+      <w:r>
+        <w:t xml:space="preserve">Using and internet and a DX Cluster URL </w:t>
+      </w:r>
+      <w:proofErr w:type="spellStart"/>
+      <w:r>
+        <w:t>address</w:t>
+      </w:r>
+      <w:proofErr w:type="gramStart"/>
+      <w:r>
+        <w:t>:port</w:t>
+      </w:r>
+      <w:proofErr w:type="spellEnd"/>
+      <w:proofErr w:type="gramEnd"/>
+      <w:r>
+        <w:t xml:space="preserve">, and your </w:t>
+      </w:r>
+      <w:proofErr w:type="spellStart"/>
+      <w:r>
+        <w:t>callsign</w:t>
+      </w:r>
+      <w:proofErr w:type="spellEnd"/>
+      <w:r>
+        <w:t xml:space="preserve">, DX station data shows up in a window based on time, checking for duplicates in frequency and call sign. Left click in this list to go directly to Frequency parsing out operating mode, and split. Right click to go to QRZ </w:t>
+      </w:r>
+      <w:proofErr w:type="gramStart"/>
+      <w:r>
+        <w:t xml:space="preserve">page  </w:t>
+      </w:r>
+      <w:proofErr w:type="gramEnd"/>
+      <w:r>
+        <w:br/>
+      </w:r>
+      <w:r>
+        <w:rPr>
+          <w:b/>
+        </w:rPr>
+        <w:t>DX SPOTTER</w:t>
+      </w:r>
+      <w:r>
+        <w:t xml:space="preserve">: Displayed directly onto the Panadapter. CTRL + Click </w:t>
+      </w:r>
+      <w:r>
+        <w:t xml:space="preserve">on spot in Pan, </w:t>
+      </w:r>
+      <w:r>
+        <w:t xml:space="preserve">goes to QRZ page. </w:t>
+      </w:r>
+      <w:proofErr w:type="spellStart"/>
+      <w:r>
+        <w:t>SHIFT+Click</w:t>
+      </w:r>
+      <w:proofErr w:type="spellEnd"/>
+      <w:r>
         <w:t xml:space="preserve"> </w:t>
       </w:r>
       <w:r>
-        <w:t xml:space="preserve">Beam Headings passed to </w:t>
-      </w:r>
-      <w:proofErr w:type="spellStart"/>
-      <w:r>
-        <w:rPr>
-          <w:b/>
-        </w:rPr>
-        <w:t>DDUtil</w:t>
-      </w:r>
-      <w:proofErr w:type="spellEnd"/>
-      <w:r>
-        <w:rPr>
-          <w:b/>
-        </w:rPr>
+        <w:t xml:space="preserve">on spot in Pan, </w:t>
+      </w:r>
+      <w:r>
+        <w:t xml:space="preserve">alternates display from Spotted </w:t>
+      </w:r>
+      <w:proofErr w:type="gramStart"/>
+      <w:r>
+        <w:t>to  &lt;</w:t>
+      </w:r>
+      <w:proofErr w:type="gramEnd"/>
+      <w:r>
+        <w:t>Spotter&gt;</w:t>
+      </w:r>
+      <w:r>
+        <w:t>. 6m includes grid data</w:t>
+      </w:r>
+      <w:r>
+        <w:br/>
+      </w:r>
+      <w:proofErr w:type="spellStart"/>
+      <w:r>
+        <w:rPr>
+          <w:b/>
+        </w:rPr>
+        <w:t>Grayline</w:t>
+      </w:r>
+      <w:proofErr w:type="spellEnd"/>
+      <w:r>
+        <w:rPr>
+          <w:b/>
+        </w:rPr>
+        <w:t xml:space="preserve"> &amp; </w:t>
+      </w:r>
+      <w:proofErr w:type="spellStart"/>
+      <w:r>
+        <w:rPr>
+          <w:b/>
+        </w:rPr>
+        <w:t>Suntracker</w:t>
+      </w:r>
+      <w:proofErr w:type="spellEnd"/>
+      <w:r>
+        <w:t xml:space="preserve">: World map plots Sun and/or </w:t>
+      </w:r>
+      <w:proofErr w:type="spellStart"/>
+      <w:r>
+        <w:t>Grayline</w:t>
+      </w:r>
+      <w:proofErr w:type="spellEnd"/>
+      <w:r>
+        <w:t xml:space="preserve">, including </w:t>
+      </w:r>
+      <w:r>
+        <w:t>S</w:t>
+      </w:r>
+      <w:r>
+        <w:t xml:space="preserve">olstice and </w:t>
+      </w:r>
+      <w:r>
+        <w:t>S</w:t>
+      </w:r>
+      <w:r>
+        <w:t xml:space="preserve">pace </w:t>
+      </w:r>
+      <w:r>
+        <w:t>W</w:t>
+      </w:r>
+      <w:r>
+        <w:t>eather data.</w:t>
+      </w:r>
+      <w:r>
         <w:t xml:space="preserve"> </w:t>
       </w:r>
-      <w:r>
-        <w:t>Antenna Rotor control for Automatic antenna direction point.</w:t>
-      </w:r>
-      <w:r>
-        <w:br/>
+      <w:proofErr w:type="spellStart"/>
+      <w:r>
+        <w:t>Grayline</w:t>
+      </w:r>
+      <w:proofErr w:type="spellEnd"/>
+      <w:r>
+        <w:t xml:space="preserve"> has fill color and transparency settings</w:t>
+      </w:r>
+      <w:r>
+        <w:t xml:space="preserve"> and can be turned off separately.</w:t>
+      </w:r>
+      <w:r>
+        <w:br/>
+      </w:r>
+      <w:r>
+        <w:rPr>
+          <w:b/>
+        </w:rPr>
+        <w:t>Special Panafall mode:</w:t>
+      </w:r>
+      <w:r>
+        <w:t xml:space="preserve"> 80% map, 20% waterfall.</w:t>
+      </w:r>
+      <w:r>
+        <w:br/>
+      </w:r>
+      <w:r>
+        <w:rPr>
+          <w:b/>
+        </w:rPr>
+        <w:t xml:space="preserve">Mapping </w:t>
+      </w:r>
+      <w:r>
+        <w:rPr>
+          <w:b/>
+        </w:rPr>
+        <w:t>DX spots</w:t>
+      </w:r>
+      <w:r>
+        <w:t xml:space="preserve"> directly onto map which are </w:t>
+      </w:r>
+      <w:r>
+        <w:t xml:space="preserve">live and </w:t>
+      </w:r>
+      <w:r>
+        <w:t xml:space="preserve">selectable: </w:t>
+      </w:r>
+      <w:proofErr w:type="spellStart"/>
+      <w:r>
+        <w:t>CTRL+Click</w:t>
+      </w:r>
+      <w:proofErr w:type="spellEnd"/>
+      <w:r>
+        <w:t xml:space="preserve"> over red dot,</w:t>
+      </w:r>
+      <w:r>
+        <w:t xml:space="preserve"> to go directly to frequency, mode</w:t>
+      </w:r>
+      <w:r>
+        <w:t>, and split</w:t>
+      </w:r>
+      <w:r>
+        <w:t xml:space="preserve">. </w:t>
+      </w:r>
+      <w:r>
+        <w:br/>
+      </w:r>
+      <w:r>
+        <w:rPr>
+          <w:b/>
+        </w:rPr>
+        <w:t>MEMORY</w:t>
+      </w:r>
+      <w:r>
+        <w:rPr>
+          <w:b/>
+        </w:rPr>
+        <w:t xml:space="preserve"> list mapped</w:t>
+      </w:r>
+      <w:r>
+        <w:t xml:space="preserve"> directly to Panadapter. </w:t>
+      </w:r>
+      <w:proofErr w:type="spellStart"/>
+      <w:r>
+        <w:t>CTRL+Click</w:t>
+      </w:r>
+      <w:proofErr w:type="spellEnd"/>
+      <w:r>
+        <w:t xml:space="preserve"> on memory in Pan, to adjust filters, mode</w:t>
+      </w:r>
+      <w:r>
+        <w:br/>
+      </w:r>
+      <w:r>
+        <w:rPr>
+          <w:b/>
+        </w:rPr>
+        <w:t>MEMORY Added</w:t>
+      </w:r>
+      <w:r>
+        <w:t xml:space="preserve"> directly from Display: ALT+M key</w:t>
+      </w:r>
+      <w:r>
+        <w:br/>
+      </w:r>
+      <w:r>
+        <w:rPr>
+          <w:b/>
+        </w:rPr>
+        <w:t>MEMORY Hyperlinking</w:t>
+      </w:r>
+      <w:r>
+        <w:t>: Drag/Drop a URL or file directly onto highlighted MEMORY (from memory screen). Right click on highlighted memory (from memory screen) to activate stored Hyperlink.</w:t>
+      </w:r>
+      <w:r>
+        <w:br/>
+      </w:r>
+      <w:r>
+        <w:rPr>
+          <w:b/>
+        </w:rPr>
+        <w:t>Memory (Scheduling &amp; Recording)</w:t>
       </w:r>
       <w:proofErr w:type="gramStart"/>
       <w:r>
-        <w:t>Setup-&gt;CAT Control-&gt;Enable Rotor.</w:t>
+        <w:rPr>
+          <w:b/>
+        </w:rPr>
+        <w:t>:</w:t>
       </w:r>
       <w:proofErr w:type="gramEnd"/>
       <w:r>
-        <w:t xml:space="preserve"> You must select 1 side of a virtual COM port pair. The other </w:t>
+        <w:rPr>
+          <w:b/>
+        </w:rPr>
+        <w:br/>
+      </w:r>
+      <w:r>
+        <w:t>You can now save a start Date &amp; Time to change Frequency and optionally Record, repeating based on either the Week, or the Week of the Month. (</w:t>
       </w:r>
       <w:proofErr w:type="gramStart"/>
       <w:r>
-        <w:t>side of the pair connect</w:t>
+        <w:t>i.e</w:t>
       </w:r>
       <w:proofErr w:type="gramEnd"/>
       <w:r>
-        <w:t xml:space="preserve"> in </w:t>
-      </w:r>
-      <w:proofErr w:type="spellStart"/>
-      <w:r>
-        <w:t>DDUtil</w:t>
-      </w:r>
-      <w:proofErr w:type="spellEnd"/>
-      <w:r>
-        <w:t xml:space="preserve">. </w:t>
-      </w:r>
-      <w:proofErr w:type="spellStart"/>
-      <w:r>
-        <w:t>DDUtil</w:t>
-      </w:r>
-      <w:proofErr w:type="spellEnd"/>
-      <w:r>
-        <w:t xml:space="preserve"> will automatically convert the beam heading into the proper format for your Rotor control.</w:t>
-      </w:r>
-      <w:bookmarkStart w:id="0" w:name="_GoBack"/>
-      <w:bookmarkEnd w:id="0"/>
-      <w:r>
-        <w:rPr>
-          <w:b/>
-        </w:rPr>
-        <w:br/>
-      </w:r>
-      <w:r>
-        <w:rPr>
-          <w:b/>
-        </w:rPr>
-        <w:t xml:space="preserve">DX </w:t>
-      </w:r>
-      <w:r>
-        <w:rPr>
-          <w:b/>
-        </w:rPr>
-        <w:t>CLUSTER</w:t>
+        <w:t>. Every Monday, or Last Monday of every month)</w:t>
+      </w:r>
+      <w:r>
+        <w:br/>
+      </w:r>
+      <w:r>
+        <w:rPr>
+          <w:b/>
+        </w:rPr>
+        <w:br/>
+      </w:r>
+      <w:proofErr w:type="spellStart"/>
+      <w:r>
+        <w:rPr>
+          <w:b/>
+        </w:rPr>
+        <w:t>Bandstack</w:t>
+      </w:r>
+      <w:proofErr w:type="spellEnd"/>
+      <w:r>
+        <w:rPr>
+          <w:b/>
+        </w:rPr>
+        <w:t xml:space="preserve"> Memory Window</w:t>
       </w:r>
       <w:r>
         <w:t xml:space="preserve">: </w:t>
       </w:r>
-      <w:r>
-        <w:t xml:space="preserve">Using and internet and a DX Cluster URL </w:t>
-      </w:r>
-      <w:proofErr w:type="spellStart"/>
-      <w:r>
-        <w:t>address:port</w:t>
-      </w:r>
-      <w:proofErr w:type="spellEnd"/>
-      <w:r>
-        <w:t xml:space="preserve">, and your </w:t>
-      </w:r>
-      <w:proofErr w:type="spellStart"/>
-      <w:r>
-        <w:t>callsign</w:t>
-      </w:r>
-      <w:proofErr w:type="spellEnd"/>
-      <w:r>
-        <w:t xml:space="preserve">, DX station data shows up in a window based on time, checking for duplicates in frequency and call sign. Left click in this list to go directly to Frequency parsing out operating mode, and split. Right click to go to QRZ </w:t>
+      <w:proofErr w:type="spellStart"/>
+      <w:r>
+        <w:t>Bandstack</w:t>
+      </w:r>
+      <w:proofErr w:type="spellEnd"/>
+      <w:r>
+        <w:t xml:space="preserve"> index# and size on main console window. Right click to open </w:t>
+      </w:r>
+      <w:r>
+        <w:lastRenderedPageBreak/>
+        <w:t xml:space="preserve">window. </w:t>
+      </w:r>
+      <w:r>
+        <w:t>Add up to 9 memories (every band)</w:t>
+      </w:r>
+      <w:r>
+        <w:t xml:space="preserve"> with </w:t>
+      </w:r>
+      <w:proofErr w:type="spellStart"/>
+      <w:r>
+        <w:t>CTRL+Right</w:t>
+      </w:r>
+      <w:proofErr w:type="spellEnd"/>
+      <w:r>
+        <w:t xml:space="preserve"> Click on Band button.</w:t>
+      </w:r>
+      <w:r>
+        <w:br/>
+      </w:r>
+      <w:proofErr w:type="spellStart"/>
+      <w:r>
+        <w:rPr>
+          <w:b/>
+        </w:rPr>
+        <w:t>Bandstack</w:t>
+      </w:r>
+      <w:proofErr w:type="spellEnd"/>
+      <w:r>
+        <w:rPr>
+          <w:b/>
+        </w:rPr>
+        <w:t xml:space="preserve"> </w:t>
+      </w:r>
+      <w:r>
+        <w:rPr>
+          <w:b/>
+        </w:rPr>
+        <w:t>LOCK/UNLOCK</w:t>
+      </w:r>
+      <w:r>
+        <w:t xml:space="preserve"> feature</w:t>
+      </w:r>
+      <w:r>
+        <w:t xml:space="preserve"> for each memory in </w:t>
+      </w:r>
+      <w:r>
+        <w:t>each</w:t>
+      </w:r>
+      <w:r>
+        <w:t xml:space="preserve"> </w:t>
+      </w:r>
+      <w:proofErr w:type="spellStart"/>
+      <w:r>
+        <w:t>B</w:t>
+      </w:r>
+      <w:r>
+        <w:t>andstack</w:t>
+      </w:r>
+      <w:proofErr w:type="spellEnd"/>
+      <w:r>
+        <w:t xml:space="preserve">. Right Click on </w:t>
+      </w:r>
+      <w:proofErr w:type="spellStart"/>
+      <w:r>
+        <w:t>bandstack</w:t>
+      </w:r>
+      <w:proofErr w:type="spellEnd"/>
+      <w:r>
+        <w:t xml:space="preserve"> memory.</w:t>
+      </w:r>
+      <w:r>
+        <w:br/>
+      </w:r>
+      <w:r>
+        <w:br/>
       </w:r>
       <w:proofErr w:type="gramStart"/>
       <w:r>
-        <w:t xml:space="preserve">page  </w:t>
-      </w:r>
-      <w:proofErr w:type="gramEnd"/>
-      <w:r>
-        <w:br/>
-      </w:r>
-      <w:r>
-        <w:rPr>
-          <w:b/>
-        </w:rPr>
-        <w:t>DX SPOTTER</w:t>
-      </w:r>
-      <w:r>
-        <w:t xml:space="preserve">: Displayed directly onto the Panadapter. CTRL + Click </w:t>
-      </w:r>
-      <w:r>
-        <w:t xml:space="preserve">on spot in Pan, </w:t>
-      </w:r>
-      <w:r>
-        <w:t xml:space="preserve">goes to QRZ page. </w:t>
-      </w:r>
-      <w:proofErr w:type="spellStart"/>
-      <w:r>
-        <w:t>SHIFT+Click</w:t>
-      </w:r>
-      <w:proofErr w:type="spellEnd"/>
-      <w:r>
-        <w:t xml:space="preserve"> </w:t>
-      </w:r>
-      <w:r>
-        <w:t xml:space="preserve">on spot in Pan, </w:t>
-      </w:r>
-      <w:r>
-        <w:t xml:space="preserve">alternates display from Spotted </w:t>
-      </w:r>
-      <w:proofErr w:type="gramStart"/>
-      <w:r>
-        <w:t>to  &lt;</w:t>
-      </w:r>
-      <w:proofErr w:type="gramEnd"/>
-      <w:r>
-        <w:t>Spotter&gt;</w:t>
-      </w:r>
-      <w:r>
-        <w:t>. 6m includes grid data</w:t>
-      </w:r>
-      <w:r>
-        <w:br/>
-      </w:r>
-      <w:proofErr w:type="spellStart"/>
-      <w:r>
-        <w:rPr>
-          <w:b/>
-        </w:rPr>
-        <w:t>Grayline</w:t>
-      </w:r>
-      <w:proofErr w:type="spellEnd"/>
-      <w:r>
-        <w:rPr>
-          <w:b/>
-        </w:rPr>
-        <w:t xml:space="preserve"> &amp; </w:t>
-      </w:r>
-      <w:proofErr w:type="spellStart"/>
-      <w:r>
-        <w:rPr>
-          <w:b/>
-        </w:rPr>
-        <w:t>Suntracker</w:t>
-      </w:r>
-      <w:proofErr w:type="spellEnd"/>
-      <w:r>
-        <w:t xml:space="preserve">: World map plots Sun and/or </w:t>
-      </w:r>
-      <w:proofErr w:type="spellStart"/>
-      <w:r>
-        <w:t>Grayline</w:t>
-      </w:r>
-      <w:proofErr w:type="spellEnd"/>
-      <w:r>
-        <w:t xml:space="preserve">, including </w:t>
-      </w:r>
-      <w:r>
-        <w:t>S</w:t>
-      </w:r>
-      <w:r>
-        <w:t xml:space="preserve">olstice and </w:t>
-      </w:r>
-      <w:r>
-        <w:t>S</w:t>
-      </w:r>
-      <w:r>
-        <w:t xml:space="preserve">pace </w:t>
-      </w:r>
-      <w:r>
-        <w:t>W</w:t>
-      </w:r>
-      <w:r>
-        <w:t>eather data.</w:t>
-      </w:r>
-      <w:r>
-        <w:t xml:space="preserve"> </w:t>
-      </w:r>
-      <w:proofErr w:type="spellStart"/>
-      <w:r>
-        <w:t>Grayline</w:t>
-      </w:r>
-      <w:proofErr w:type="spellEnd"/>
-      <w:r>
-        <w:t xml:space="preserve"> has fill color and transparency settings</w:t>
-      </w:r>
-      <w:r>
-        <w:t xml:space="preserve"> and can be turned off separately.</w:t>
-      </w:r>
-      <w:r>
-        <w:br/>
-      </w:r>
-      <w:r>
-        <w:rPr>
-          <w:b/>
-        </w:rPr>
-        <w:t>Special Panafall mode:</w:t>
-      </w:r>
-      <w:r>
-        <w:t xml:space="preserve"> 80% map, 20% waterfall.</w:t>
-      </w:r>
-      <w:r>
-        <w:br/>
-      </w:r>
-      <w:r>
-        <w:rPr>
-          <w:b/>
-        </w:rPr>
-        <w:t xml:space="preserve">Mapping </w:t>
-      </w:r>
-      <w:r>
-        <w:rPr>
-          <w:b/>
-        </w:rPr>
-        <w:t>DX spots</w:t>
-      </w:r>
-      <w:r>
-        <w:t xml:space="preserve"> directly onto map which are </w:t>
-      </w:r>
-      <w:r>
-        <w:t xml:space="preserve">live and </w:t>
-      </w:r>
-      <w:r>
-        <w:t xml:space="preserve">selectable: </w:t>
-      </w:r>
-      <w:proofErr w:type="spellStart"/>
-      <w:r>
-        <w:t>CTRL+Click</w:t>
-      </w:r>
-      <w:proofErr w:type="spellEnd"/>
-      <w:r>
-        <w:t xml:space="preserve"> over red dot,</w:t>
-      </w:r>
-      <w:r>
-        <w:t xml:space="preserve"> to go directly to frequency, mode</w:t>
-      </w:r>
-      <w:r>
-        <w:t>, and split</w:t>
-      </w:r>
-      <w:r>
-        <w:t xml:space="preserve">. </w:t>
-      </w:r>
-      <w:r>
-        <w:br/>
-      </w:r>
-      <w:r>
-        <w:rPr>
-          <w:b/>
-        </w:rPr>
-        <w:t>MEMORY</w:t>
-      </w:r>
-      <w:r>
-        <w:rPr>
-          <w:b/>
-        </w:rPr>
-        <w:t xml:space="preserve"> list mapped</w:t>
-      </w:r>
-      <w:r>
-        <w:t xml:space="preserve"> directly to Panadapter. </w:t>
-      </w:r>
-      <w:proofErr w:type="spellStart"/>
-      <w:r>
-        <w:t>CTRL+Click</w:t>
-      </w:r>
-      <w:proofErr w:type="spellEnd"/>
-      <w:r>
-        <w:t xml:space="preserve"> on memory in Pan, to adjust filters, mode</w:t>
-      </w:r>
-      <w:r>
-        <w:br/>
-      </w:r>
-      <w:r>
-        <w:rPr>
-          <w:b/>
-        </w:rPr>
-        <w:t>MEMORY Added</w:t>
-      </w:r>
-      <w:r>
-        <w:t xml:space="preserve"> directly from Display: ALT+M key</w:t>
-      </w:r>
-      <w:r>
-        <w:br/>
-      </w:r>
-      <w:r>
-        <w:rPr>
-          <w:b/>
-        </w:rPr>
-        <w:t>MEMORY Hyperlinking</w:t>
-      </w:r>
-      <w:r>
-        <w:t>: Drag/Drop a URL or file directly onto highlighted MEMORY (from memory screen). Right click on highlighted memory (from memory screen) to activate stored Hyperlink.</w:t>
-      </w:r>
-      <w:r>
-        <w:br/>
-      </w:r>
-      <w:r>
-        <w:rPr>
-          <w:b/>
-        </w:rPr>
-        <w:t>Memory (Scheduling &amp; Recording)</w:t>
-      </w:r>
-      <w:proofErr w:type="gramStart"/>
-      <w:r>
-        <w:rPr>
-          <w:b/>
-        </w:rPr>
-        <w:t>:</w:t>
-      </w:r>
-      <w:proofErr w:type="gramEnd"/>
-      <w:r>
-        <w:rPr>
-          <w:b/>
-        </w:rPr>
-        <w:br/>
-      </w:r>
-      <w:r>
-        <w:t>You can now save a start Date &amp; Time to change Frequency and optionally Record, repeating based on either the Week, or the Week of the Month. (</w:t>
-      </w:r>
-      <w:proofErr w:type="gramStart"/>
-      <w:r>
-        <w:t>i.e</w:t>
-      </w:r>
-      <w:proofErr w:type="gramEnd"/>
-      <w:r>
-        <w:t>. Every Monday, or Last Monday of every month)</w:t>
-      </w:r>
-      <w:r>
-        <w:br/>
-      </w:r>
-      <w:r>
-        <w:rPr>
-          <w:b/>
-        </w:rPr>
-        <w:br/>
-      </w:r>
-      <w:proofErr w:type="spellStart"/>
-      <w:r>
-        <w:rPr>
-          <w:b/>
-        </w:rPr>
-        <w:t>Bandstack</w:t>
-      </w:r>
-      <w:proofErr w:type="spellEnd"/>
-      <w:r>
-        <w:rPr>
-          <w:b/>
-        </w:rPr>
-        <w:t xml:space="preserve"> Memory Window</w:t>
-      </w:r>
-      <w:r>
-        <w:t xml:space="preserve">: </w:t>
-      </w:r>
-      <w:proofErr w:type="spellStart"/>
-      <w:r>
-        <w:t>Bandstack</w:t>
-      </w:r>
-      <w:proofErr w:type="spellEnd"/>
-      <w:r>
-        <w:t xml:space="preserve"> index# and size on main console window. Right click to open window. </w:t>
-      </w:r>
-      <w:r>
-        <w:t>Add up to 9 memories (every band)</w:t>
-      </w:r>
-      <w:r>
-        <w:t xml:space="preserve"> with </w:t>
-      </w:r>
-      <w:proofErr w:type="spellStart"/>
-      <w:r>
-        <w:t>CTRL+Right</w:t>
-      </w:r>
-      <w:proofErr w:type="spellEnd"/>
-      <w:r>
-        <w:t xml:space="preserve"> Click on Band button.</w:t>
-      </w:r>
-      <w:r>
-        <w:br/>
-      </w:r>
-      <w:proofErr w:type="spellStart"/>
-      <w:r>
-        <w:rPr>
-          <w:b/>
-        </w:rPr>
-        <w:t>Bandstack</w:t>
-      </w:r>
-      <w:proofErr w:type="spellEnd"/>
-      <w:r>
-        <w:rPr>
-          <w:b/>
-        </w:rPr>
-        <w:t xml:space="preserve"> </w:t>
-      </w:r>
-      <w:r>
-        <w:rPr>
-          <w:b/>
-        </w:rPr>
-        <w:t>LOCK/UNLOCK</w:t>
-      </w:r>
-      <w:r>
-        <w:t xml:space="preserve"> feature</w:t>
-      </w:r>
-      <w:r>
-        <w:t xml:space="preserve"> for each memory in </w:t>
-      </w:r>
-      <w:r>
-        <w:t>each</w:t>
-      </w:r>
-      <w:r>
-        <w:t xml:space="preserve"> </w:t>
-      </w:r>
-      <w:proofErr w:type="spellStart"/>
-      <w:r>
-        <w:t>B</w:t>
-      </w:r>
-      <w:r>
-        <w:t>andstack</w:t>
-      </w:r>
-      <w:proofErr w:type="spellEnd"/>
-      <w:r>
-        <w:t xml:space="preserve">. Right Click on </w:t>
-      </w:r>
-      <w:proofErr w:type="spellStart"/>
-      <w:r>
-        <w:t>bandstack</w:t>
-      </w:r>
-      <w:proofErr w:type="spellEnd"/>
-      <w:r>
-        <w:t xml:space="preserve"> memory.</w:t>
-      </w:r>
-      <w:r>
-        <w:br/>
-      </w:r>
-      <w:r>
-        <w:br/>
-      </w:r>
-      <w:proofErr w:type="gramStart"/>
-      <w:r>
-        <w:rPr>
-          <w:b/>
-        </w:rPr>
-        <w:lastRenderedPageBreak/>
+        <w:rPr>
+          <w:b/>
+        </w:rPr>
         <w:t>NOAA space weather</w:t>
       </w:r>
       <w:r>

</xml_diff>